<commit_message>
Alterando meios de gerar tabela e funcionalidades
</commit_message>
<xml_diff>
--- a/assets/word/rel2.docx
+++ b/assets/word/rel2.docx
@@ -514,7 +514,25 @@
                 <w:sz w:val="20"/>
                 <w:szCs w:val="20"/>
               </w:rPr>
-              <w:t>{cpf}</w:t>
+              <w:t>{</w:t>
+            </w:r>
+            <w:proofErr w:type="spellStart"/>
+            <w:r>
+              <w:rPr>
+                <w:rFonts w:asciiTheme="minorHAnsi" w:hAnsiTheme="minorHAnsi" w:cstheme="minorHAnsi"/>
+                <w:sz w:val="20"/>
+                <w:szCs w:val="20"/>
+              </w:rPr>
+              <w:t>cpf</w:t>
+            </w:r>
+            <w:proofErr w:type="spellEnd"/>
+            <w:r>
+              <w:rPr>
+                <w:rFonts w:asciiTheme="minorHAnsi" w:hAnsiTheme="minorHAnsi" w:cstheme="minorHAnsi"/>
+                <w:sz w:val="20"/>
+                <w:szCs w:val="20"/>
+              </w:rPr>
+              <w:t>}</w:t>
             </w:r>
             <w:r>
               <w:rPr>
@@ -531,7 +549,25 @@
                 <w:sz w:val="20"/>
                 <w:szCs w:val="20"/>
               </w:rPr>
-              <w:t>{rg}</w:t>
+              <w:t>{</w:t>
+            </w:r>
+            <w:proofErr w:type="spellStart"/>
+            <w:r>
+              <w:rPr>
+                <w:rFonts w:asciiTheme="minorHAnsi" w:hAnsiTheme="minorHAnsi" w:cstheme="minorHAnsi"/>
+                <w:sz w:val="20"/>
+                <w:szCs w:val="20"/>
+              </w:rPr>
+              <w:t>rg</w:t>
+            </w:r>
+            <w:proofErr w:type="spellEnd"/>
+            <w:r>
+              <w:rPr>
+                <w:rFonts w:asciiTheme="minorHAnsi" w:hAnsiTheme="minorHAnsi" w:cstheme="minorHAnsi"/>
+                <w:sz w:val="20"/>
+                <w:szCs w:val="20"/>
+              </w:rPr>
+              <w:t>}</w:t>
             </w:r>
             <w:r>
               <w:rPr>
@@ -604,7 +640,25 @@
                 <w:sz w:val="20"/>
                 <w:szCs w:val="20"/>
               </w:rPr>
-              <w:t>{email}</w:t>
+              <w:t>{</w:t>
+            </w:r>
+            <w:proofErr w:type="spellStart"/>
+            <w:r>
+              <w:rPr>
+                <w:rFonts w:asciiTheme="minorHAnsi" w:hAnsiTheme="minorHAnsi" w:cstheme="minorHAnsi"/>
+                <w:sz w:val="20"/>
+                <w:szCs w:val="20"/>
+              </w:rPr>
+              <w:t>email</w:t>
+            </w:r>
+            <w:proofErr w:type="spellEnd"/>
+            <w:r>
+              <w:rPr>
+                <w:rFonts w:asciiTheme="minorHAnsi" w:hAnsiTheme="minorHAnsi" w:cstheme="minorHAnsi"/>
+                <w:sz w:val="20"/>
+                <w:szCs w:val="20"/>
+              </w:rPr>
+              <w:t>}</w:t>
             </w:r>
             <w:r>
               <w:rPr>
@@ -663,6 +717,7 @@
               </w:rPr>
               <w:t>{</w:t>
             </w:r>
+            <w:proofErr w:type="spellStart"/>
             <w:r>
               <w:rPr>
                 <w:rFonts w:asciiTheme="minorHAnsi" w:hAnsiTheme="minorHAnsi" w:cstheme="minorHAnsi"/>
@@ -690,6 +745,7 @@
               </w:rPr>
               <w:t>o</w:t>
             </w:r>
+            <w:proofErr w:type="spellEnd"/>
             <w:r>
               <w:rPr>
                 <w:rFonts w:asciiTheme="minorHAnsi" w:hAnsiTheme="minorHAnsi" w:cstheme="minorHAnsi"/>
@@ -745,7 +801,25 @@
                 <w:sz w:val="20"/>
                 <w:szCs w:val="20"/>
               </w:rPr>
-              <w:t>{proc}</w:t>
+              <w:t>{</w:t>
+            </w:r>
+            <w:proofErr w:type="spellStart"/>
+            <w:r>
+              <w:rPr>
+                <w:rFonts w:asciiTheme="minorHAnsi" w:hAnsiTheme="minorHAnsi" w:cstheme="minorHAnsi"/>
+                <w:sz w:val="20"/>
+                <w:szCs w:val="20"/>
+              </w:rPr>
+              <w:t>proc</w:t>
+            </w:r>
+            <w:proofErr w:type="spellEnd"/>
+            <w:r>
+              <w:rPr>
+                <w:rFonts w:asciiTheme="minorHAnsi" w:hAnsiTheme="minorHAnsi" w:cstheme="minorHAnsi"/>
+                <w:sz w:val="20"/>
+                <w:szCs w:val="20"/>
+              </w:rPr>
+              <w:t>}</w:t>
             </w:r>
             <w:r>
               <w:rPr>
@@ -819,7 +893,16 @@
                 <w:sz w:val="20"/>
                 <w:szCs w:val="20"/>
               </w:rPr>
-              <w:t>{per</w:t>
+              <w:t>{</w:t>
+            </w:r>
+            <w:proofErr w:type="spellStart"/>
+            <w:r>
+              <w:rPr>
+                <w:rFonts w:asciiTheme="minorHAnsi" w:hAnsiTheme="minorHAnsi" w:cstheme="minorHAnsi"/>
+                <w:sz w:val="20"/>
+                <w:szCs w:val="20"/>
+              </w:rPr>
+              <w:t>per</w:t>
             </w:r>
             <w:r>
               <w:rPr>
@@ -851,7 +934,16 @@
                 <w:sz w:val="20"/>
                 <w:szCs w:val="20"/>
               </w:rPr>
-              <w:t>otal}</w:t>
+              <w:t>otal</w:t>
+            </w:r>
+            <w:proofErr w:type="spellEnd"/>
+            <w:r>
+              <w:rPr>
+                <w:rFonts w:asciiTheme="minorHAnsi" w:hAnsiTheme="minorHAnsi" w:cstheme="minorHAnsi"/>
+                <w:sz w:val="20"/>
+                <w:szCs w:val="20"/>
+              </w:rPr>
+              <w:t>}</w:t>
             </w:r>
           </w:p>
         </w:tc>
@@ -884,7 +976,16 @@
                 <w:sz w:val="20"/>
                 <w:szCs w:val="20"/>
               </w:rPr>
-              <w:t>{carga</w:t>
+              <w:t>{</w:t>
+            </w:r>
+            <w:proofErr w:type="spellStart"/>
+            <w:r>
+              <w:rPr>
+                <w:rFonts w:asciiTheme="minorHAnsi" w:hAnsiTheme="minorHAnsi" w:cstheme="minorHAnsi"/>
+                <w:sz w:val="20"/>
+                <w:szCs w:val="20"/>
+              </w:rPr>
+              <w:t>carga</w:t>
             </w:r>
             <w:r>
               <w:rPr>
@@ -900,7 +1001,16 @@
                 <w:sz w:val="20"/>
                 <w:szCs w:val="20"/>
               </w:rPr>
-              <w:t>otal}</w:t>
+              <w:t>otal</w:t>
+            </w:r>
+            <w:proofErr w:type="spellEnd"/>
+            <w:r>
+              <w:rPr>
+                <w:rFonts w:asciiTheme="minorHAnsi" w:hAnsiTheme="minorHAnsi" w:cstheme="minorHAnsi"/>
+                <w:sz w:val="20"/>
+                <w:szCs w:val="20"/>
+              </w:rPr>
+              <w:t>}</w:t>
             </w:r>
             <w:r>
               <w:rPr>
@@ -992,7 +1102,6 @@
           <w:p>
             <w:pPr>
               <w:spacing w:after="0" w:line="240" w:lineRule="auto"/>
-              <w:ind w:left="-677" w:firstLine="677"/>
               <w:rPr>
                 <w:rFonts w:asciiTheme="minorHAnsi" w:hAnsiTheme="minorHAnsi" w:cstheme="minorHAnsi"/>
                 <w:sz w:val="20"/>
@@ -1104,7 +1213,16 @@
                 <w:sz w:val="20"/>
                 <w:szCs w:val="20"/>
               </w:rPr>
-              <w:t>{per</w:t>
+              <w:t>{</w:t>
+            </w:r>
+            <w:proofErr w:type="spellStart"/>
+            <w:r>
+              <w:rPr>
+                <w:rFonts w:asciiTheme="minorHAnsi" w:hAnsiTheme="minorHAnsi" w:cstheme="minorHAnsi"/>
+                <w:sz w:val="20"/>
+                <w:szCs w:val="20"/>
+              </w:rPr>
+              <w:t>per</w:t>
             </w:r>
             <w:r>
               <w:rPr>
@@ -1136,7 +1254,16 @@
                 <w:sz w:val="20"/>
                 <w:szCs w:val="20"/>
               </w:rPr>
-              <w:t>ensal}</w:t>
+              <w:t>ensal</w:t>
+            </w:r>
+            <w:proofErr w:type="spellEnd"/>
+            <w:r>
+              <w:rPr>
+                <w:rFonts w:asciiTheme="minorHAnsi" w:hAnsiTheme="minorHAnsi" w:cstheme="minorHAnsi"/>
+                <w:sz w:val="20"/>
+                <w:szCs w:val="20"/>
+              </w:rPr>
+              <w:t>}</w:t>
             </w:r>
           </w:p>
         </w:tc>
@@ -1169,7 +1296,16 @@
                 <w:sz w:val="20"/>
                 <w:szCs w:val="20"/>
               </w:rPr>
-              <w:t>{carga</w:t>
+              <w:t>{</w:t>
+            </w:r>
+            <w:proofErr w:type="spellStart"/>
+            <w:r>
+              <w:rPr>
+                <w:rFonts w:asciiTheme="minorHAnsi" w:hAnsiTheme="minorHAnsi" w:cstheme="minorHAnsi"/>
+                <w:sz w:val="20"/>
+                <w:szCs w:val="20"/>
+              </w:rPr>
+              <w:t>carga</w:t>
             </w:r>
             <w:r>
               <w:rPr>
@@ -1185,7 +1321,16 @@
                 <w:sz w:val="20"/>
                 <w:szCs w:val="20"/>
               </w:rPr>
-              <w:t>ensal}</w:t>
+              <w:t>ensal</w:t>
+            </w:r>
+            <w:proofErr w:type="spellEnd"/>
+            <w:r>
+              <w:rPr>
+                <w:rFonts w:asciiTheme="minorHAnsi" w:hAnsiTheme="minorHAnsi" w:cstheme="minorHAnsi"/>
+                <w:sz w:val="20"/>
+                <w:szCs w:val="20"/>
+              </w:rPr>
+              <w:t>}</w:t>
             </w:r>
             <w:r>
               <w:rPr>
@@ -1585,7 +1730,25 @@
                 <w:sz w:val="20"/>
                 <w:szCs w:val="20"/>
               </w:rPr>
-              <w:t>{Codigo}</w:t>
+              <w:t>{</w:t>
+            </w:r>
+            <w:proofErr w:type="spellStart"/>
+            <w:r>
+              <w:rPr>
+                <w:rFonts w:asciiTheme="minorHAnsi" w:hAnsiTheme="minorHAnsi" w:cstheme="minorHAnsi"/>
+                <w:sz w:val="20"/>
+                <w:szCs w:val="20"/>
+              </w:rPr>
+              <w:t>Codigo</w:t>
+            </w:r>
+            <w:proofErr w:type="spellEnd"/>
+            <w:r>
+              <w:rPr>
+                <w:rFonts w:asciiTheme="minorHAnsi" w:hAnsiTheme="minorHAnsi" w:cstheme="minorHAnsi"/>
+                <w:sz w:val="20"/>
+                <w:szCs w:val="20"/>
+              </w:rPr>
+              <w:t>}</w:t>
             </w:r>
           </w:p>
         </w:tc>
@@ -1838,7 +2001,25 @@
                 <w:sz w:val="20"/>
                 <w:szCs w:val="20"/>
               </w:rPr>
-              <w:t>{Codigo}</w:t>
+              <w:t>{</w:t>
+            </w:r>
+            <w:proofErr w:type="spellStart"/>
+            <w:r>
+              <w:rPr>
+                <w:rFonts w:asciiTheme="minorHAnsi" w:hAnsiTheme="minorHAnsi" w:cstheme="minorHAnsi"/>
+                <w:sz w:val="20"/>
+                <w:szCs w:val="20"/>
+              </w:rPr>
+              <w:t>Codigo</w:t>
+            </w:r>
+            <w:proofErr w:type="spellEnd"/>
+            <w:r>
+              <w:rPr>
+                <w:rFonts w:asciiTheme="minorHAnsi" w:hAnsiTheme="minorHAnsi" w:cstheme="minorHAnsi"/>
+                <w:sz w:val="20"/>
+                <w:szCs w:val="20"/>
+              </w:rPr>
+              <w:t>}</w:t>
             </w:r>
           </w:p>
         </w:tc>

</xml_diff>